<commit_message>
adapting zip file structure and mcontent_types generation
</commit_message>
<xml_diff>
--- a/tools/LaTeX2docx/test.docx
+++ b/tools/LaTeX2docx/test.docx
@@ -1,826 +1,164 @@
 
 <file path=word/document.xml><?xml version="1.0" encoding="utf-8"?>
-<w:document xmlns:o="urn:schemas-microsoft-com:office:office" xmlns:r="http://schemas.openxmlformats.org/officeDocument/2006/relationships" xmlns:v="urn:schemas-microsoft-com:vml" xmlns:w="http://schemas.openxmlformats.org/wordprocessingml/2006/main" xmlns:w10="urn:schemas-microsoft-com:office:word" xmlns:wp="http://schemas.openxmlformats.org/drawingml/2006/wordprocessingDrawing">
-  <w:body>
-    <w:p>
-      <w:pPr>
-        <w:pStyle w:val="style70"/>
-      </w:pPr>
-      <w:r>
-        <w:rPr/>
-        <w:t>A Test for ODT generation in LaTeXML</w:t>
-      </w:r>
-    </w:p>
-    <w:p>
-      <w:pPr>
-        <w:pStyle w:val="style71"/>
-      </w:pPr>
-      <w:r>
-        <w:rPr/>
-        <w:t>Michael Kohlhase</w:t>
-        <w:br/>
-        <w:t>Jacobs University</w:t>
-        <w:br/>
-      </w:r>
-      <w:hyperlink r:id="rId2">
-        <w:r>
-          <w:rPr>
-            <w:rStyle w:val="style59"/>
-            <w:rStyle w:val="style35"/>
-          </w:rPr>
-          <w:t>m.kohlhase@jacobs-university.de</w:t>
-        </w:r>
-      </w:hyperlink>
-    </w:p>
-    <w:p>
-      <w:pPr>
-        <w:pStyle w:val="style92"/>
-      </w:pPr>
-      <w:r>
-        <w:rPr/>
-        <w:t>March 26, 2013</w:t>
-      </w:r>
-    </w:p>
-    <w:p>
-      <w:pPr>
-        <w:pStyle w:val="style74"/>
-        <w:numPr>
-          <w:ilvl w:val="0"/>
-          <w:numId w:val="1"/>
-        </w:numPr>
-      </w:pPr>
-      <w:r>
-        <w:rPr/>
-        <w:t>Purpose (Heading 1)</w:t>
-      </w:r>
-    </w:p>
-    <w:p>
-      <w:pPr>
-        <w:pStyle w:val="style0"/>
-      </w:pPr>
-      <w:r>
-        <w:rPr/>
-        <w:t>The following sections illustrate various possibilities in ODF Text.</w:t>
-      </w:r>
-    </w:p>
-    <w:p>
-      <w:pPr>
-        <w:pStyle w:val="style75"/>
-        <w:numPr>
-          <w:ilvl w:val="1"/>
-          <w:numId w:val="1"/>
-        </w:numPr>
-      </w:pPr>
-      <w:r>
-        <w:rPr/>
-        <w:t>A simple series of paragraphs (Heading 2)</w:t>
-      </w:r>
-    </w:p>
-    <w:p>
-      <w:pPr>
-        <w:pStyle w:val="style0"/>
-      </w:pPr>
-      <w:r>
-        <w:rPr/>
-        <w:t>This section contains a series of paragraphs.</w:t>
-      </w:r>
-    </w:p>
-    <w:p>
-      <w:pPr>
-        <w:pStyle w:val="style0"/>
-      </w:pPr>
-      <w:r>
-        <w:rPr/>
-        <w:t>This is a second paragraph.</w:t>
-      </w:r>
-    </w:p>
-    <w:p>
-      <w:pPr>
-        <w:pStyle w:val="style0"/>
-      </w:pPr>
-      <w:r>
-        <w:rPr/>
-        <w:t>And a third paragraph.</w:t>
-      </w:r>
-    </w:p>
-    <w:p>
-      <w:pPr>
-        <w:pStyle w:val="style75"/>
-        <w:numPr>
-          <w:ilvl w:val="1"/>
-          <w:numId w:val="1"/>
-        </w:numPr>
-      </w:pPr>
-      <w:r>
-        <w:rPr/>
-        <w:t>A section with lists (Heading 2)</w:t>
-      </w:r>
-    </w:p>
-    <w:p>
-      <w:pPr>
-        <w:pStyle w:val="style0"/>
-      </w:pPr>
-      <w:r>
-        <w:rPr/>
-        <w:t>Elements to illustrate:</w:t>
-      </w:r>
-    </w:p>
-    <w:p>
-      <w:pPr>
-        <w:pStyle w:val="style0"/>
-        <w:numPr>
-          <w:ilvl w:val="0"/>
-          <w:numId w:val="4"/>
-        </w:numPr>
-      </w:pPr>
-      <w:r>
-        <w:rPr/>
-        <w:t xml:space="preserve">hyperlinks </w:t>
-      </w:r>
-    </w:p>
-    <w:p>
-      <w:pPr>
-        <w:pStyle w:val="style0"/>
-        <w:numPr>
-          <w:ilvl w:val="0"/>
-          <w:numId w:val="4"/>
-        </w:numPr>
-      </w:pPr>
-      <w:r>
-        <w:rPr/>
-        <w:t>italics and bold text</w:t>
-      </w:r>
-    </w:p>
-    <w:p>
-      <w:pPr>
-        <w:pStyle w:val="style0"/>
-        <w:numPr>
-          <w:ilvl w:val="0"/>
-          <w:numId w:val="4"/>
-        </w:numPr>
-      </w:pPr>
-      <w:r>
-        <w:rPr/>
-        <w:t>lists (ordered and unordered)</w:t>
-      </w:r>
-    </w:p>
-    <w:p>
-      <w:pPr>
-        <w:pStyle w:val="style0"/>
-      </w:pPr>
-      <w:r>
-        <w:rPr/>
-        <w:t>How to figure out ODF</w:t>
-      </w:r>
-    </w:p>
-    <w:p>
-      <w:pPr>
-        <w:pStyle w:val="style0"/>
-        <w:numPr>
-          <w:ilvl w:val="0"/>
-          <w:numId w:val="5"/>
-        </w:numPr>
-      </w:pPr>
-      <w:r>
-        <w:rPr/>
-        <w:t>work out the content.xml tags</w:t>
-      </w:r>
-    </w:p>
-    <w:p>
-      <w:pPr>
-        <w:pStyle w:val="style0"/>
-        <w:numPr>
-          <w:ilvl w:val="0"/>
-          <w:numId w:val="5"/>
-        </w:numPr>
-      </w:pPr>
-      <w:r>
-        <w:rPr/>
-        <w:t>work styles into the mix</w:t>
-      </w:r>
-    </w:p>
-    <w:p>
-      <w:pPr>
-        <w:pStyle w:val="style0"/>
-        <w:numPr>
-          <w:ilvl w:val="0"/>
-          <w:numId w:val="5"/>
-        </w:numPr>
-      </w:pPr>
-      <w:r>
-        <w:rPr/>
-        <w:t>figure out how to apply what we learned to spreadsheets and presentations</w:t>
-      </w:r>
-    </w:p>
-    <w:p>
-      <w:pPr>
-        <w:pStyle w:val="style0"/>
-      </w:pPr>
-      <w:r>
-        <w:rPr/>
-        <w:t xml:space="preserve">The URL for Flickr is </w:t>
-      </w:r>
-      <w:hyperlink r:id="rId3">
-        <w:r>
-          <w:rPr>
-            <w:rStyle w:val="style59"/>
-            <w:rStyle w:val="style35"/>
-          </w:rPr>
-          <w:t>http://www.flickr.com</w:t>
-        </w:r>
-      </w:hyperlink>
-      <w:r>
-        <w:rPr/>
-        <w:t xml:space="preserve">. The API page is </w:t>
-      </w:r>
-      <w:hyperlink r:id="rId4">
-        <w:r>
-          <w:rPr>
-            <w:rStyle w:val="style59"/>
-            <w:rStyle w:val="style35"/>
-          </w:rPr>
-          <w:t>http://www.flickr.com/services/api/</w:t>
-        </w:r>
-      </w:hyperlink>
-    </w:p>
-    <w:p>
-      <w:pPr>
-        <w:pStyle w:val="style74"/>
-        <w:numPr>
-          <w:ilvl w:val="0"/>
-          <w:numId w:val="1"/>
-        </w:numPr>
-      </w:pPr>
-      <w:r>
-        <w:rPr/>
-        <w:t>A Table (Heading 1)</w:t>
-      </w:r>
-    </w:p>
-    <w:tbl>
-      <w:tblPr>
-        <w:tblW w:type="dxa" w:w="6918"/>
-        <w:jc w:val="left"/>
-        <w:tblInd w:type="dxa" w:w="0"/>
-        <w:tblBorders>
-          <w:top w:val="none"/>
-          <w:left w:val="none"/>
-          <w:bottom w:val="none"/>
-          <w:insideH w:val="none"/>
-          <w:right w:val="none"/>
-          <w:insideV w:val="none"/>
-        </w:tblBorders>
-        <w:tblCellMar>
-          <w:top w:type="dxa" w:w="0"/>
-          <w:left w:type="dxa" w:w="0"/>
-          <w:bottom w:type="dxa" w:w="0"/>
-          <w:right w:type="dxa" w:w="0"/>
-        </w:tblCellMar>
-      </w:tblPr>
-      <w:tblGrid>
-        <w:gridCol w:w="2306"/>
-        <w:gridCol w:w="2306"/>
-        <w:gridCol w:w="2306"/>
-      </w:tblGrid>
-      <w:tr>
-        <w:trPr>
-          <w:cantSplit w:val="false"/>
-        </w:trPr>
-        <w:tc>
-          <w:tcPr>
-            <w:tcW w:type="dxa" w:w="2306"/>
-            <w:tcBorders>
-              <w:top w:val="none"/>
-              <w:left w:val="none"/>
-              <w:bottom w:val="none"/>
-              <w:right w:val="none"/>
-            </w:tcBorders>
-            <w:shd w:fill="auto" w:val="clear"/>
-          </w:tcPr>
-          <w:p>
-            <w:pPr>
-              <w:pStyle w:val="style0"/>
-            </w:pPr>
-            <w:r>
-              <w:rPr/>
-              <w:t>Website</w:t>
-            </w:r>
-          </w:p>
-        </w:tc>
-        <w:tc>
-          <w:tcPr>
-            <w:tcW w:type="dxa" w:w="2306"/>
-            <w:tcBorders>
-              <w:top w:val="none"/>
-              <w:left w:val="none"/>
-              <w:bottom w:val="none"/>
-              <w:right w:val="none"/>
-            </w:tcBorders>
-            <w:shd w:fill="auto" w:val="clear"/>
-          </w:tcPr>
-          <w:p>
-            <w:pPr>
-              <w:pStyle w:val="style0"/>
-            </w:pPr>
-            <w:r>
-              <w:rPr/>
-              <w:t>Description</w:t>
-            </w:r>
-          </w:p>
-        </w:tc>
-        <w:tc>
-          <w:tcPr>
-            <w:tcW w:type="dxa" w:w="2306"/>
-            <w:tcBorders>
-              <w:top w:val="none"/>
-              <w:left w:val="none"/>
-              <w:bottom w:val="none"/>
-              <w:right w:val="none"/>
-            </w:tcBorders>
-            <w:shd w:fill="auto" w:val="clear"/>
-          </w:tcPr>
-          <w:p>
-            <w:pPr>
-              <w:pStyle w:val="style0"/>
-            </w:pPr>
-            <w:r>
-              <w:rPr/>
-              <w:t>URL</w:t>
-            </w:r>
-          </w:p>
-        </w:tc>
-      </w:tr>
-      <w:tr>
-        <w:trPr>
-          <w:cantSplit w:val="false"/>
-        </w:trPr>
-        <w:tc>
-          <w:tcPr>
-            <w:tcW w:type="dxa" w:w="2306"/>
-            <w:tcBorders>
-              <w:top w:val="none"/>
-              <w:left w:val="none"/>
-              <w:bottom w:val="none"/>
-              <w:right w:val="none"/>
-            </w:tcBorders>
-            <w:shd w:fill="auto" w:val="clear"/>
-          </w:tcPr>
-          <w:p>
-            <w:pPr>
-              <w:pStyle w:val="style0"/>
-            </w:pPr>
-            <w:r>
-              <w:rPr/>
-              <w:t>Flickr</w:t>
-            </w:r>
-          </w:p>
-        </w:tc>
-        <w:tc>
-          <w:tcPr>
-            <w:tcW w:type="dxa" w:w="2306"/>
-            <w:tcBorders>
-              <w:top w:val="none"/>
-              <w:left w:val="none"/>
-              <w:bottom w:val="none"/>
-              <w:right w:val="none"/>
-            </w:tcBorders>
-            <w:shd w:fill="auto" w:val="clear"/>
-          </w:tcPr>
-          <w:p>
-            <w:pPr>
-              <w:pStyle w:val="style0"/>
-            </w:pPr>
-            <w:r>
-              <w:rPr/>
-              <w:t>A social photo sharing site</w:t>
-            </w:r>
-          </w:p>
-        </w:tc>
-        <w:tc>
-          <w:tcPr>
-            <w:tcW w:type="dxa" w:w="2306"/>
-            <w:tcBorders>
-              <w:top w:val="none"/>
-              <w:left w:val="none"/>
-              <w:bottom w:val="none"/>
-              <w:right w:val="none"/>
-            </w:tcBorders>
-            <w:shd w:fill="auto" w:val="clear"/>
-          </w:tcPr>
-          <w:p>
-            <w:pPr>
-              <w:pStyle w:val="style0"/>
-            </w:pPr>
-            <w:hyperlink r:id="rId5">
-              <w:r>
-                <w:rPr>
-                  <w:rStyle w:val="style59"/>
-                  <w:rStyle w:val="style35"/>
-                </w:rPr>
-                <w:t>http://www.flickr.com</w:t>
-              </w:r>
-              <w:r>
-                <w:rPr>
-                  <w:rStyle w:val="style35"/>
-                </w:rPr>
-                <w:t xml:space="preserve"> </w:t>
-              </w:r>
-            </w:hyperlink>
-          </w:p>
-        </w:tc>
-      </w:tr>
-      <w:tr>
-        <w:trPr>
-          <w:cantSplit w:val="false"/>
-        </w:trPr>
-        <w:tc>
-          <w:tcPr>
-            <w:tcW w:type="dxa" w:w="2306"/>
-            <w:tcBorders>
-              <w:top w:val="none"/>
-              <w:left w:val="none"/>
-              <w:bottom w:val="none"/>
-              <w:right w:val="none"/>
-            </w:tcBorders>
-            <w:shd w:fill="auto" w:val="clear"/>
-          </w:tcPr>
-          <w:p>
-            <w:pPr>
-              <w:pStyle w:val="style0"/>
-            </w:pPr>
-            <w:r>
-              <w:rPr/>
-              <w:t>Google Maps</w:t>
-            </w:r>
-          </w:p>
-        </w:tc>
-        <w:tc>
-          <w:tcPr>
-            <w:tcW w:type="dxa" w:w="2306"/>
-            <w:tcBorders>
-              <w:top w:val="none"/>
-              <w:left w:val="none"/>
-              <w:bottom w:val="none"/>
-              <w:right w:val="none"/>
-            </w:tcBorders>
-            <w:shd w:fill="auto" w:val="clear"/>
-          </w:tcPr>
-          <w:p>
-            <w:pPr>
-              <w:pStyle w:val="style0"/>
-            </w:pPr>
-            <w:r>
-              <w:rPr/>
-              <w:t>An online map</w:t>
-            </w:r>
-          </w:p>
-        </w:tc>
-        <w:tc>
-          <w:tcPr>
-            <w:tcW w:type="dxa" w:w="2306"/>
-            <w:tcBorders>
-              <w:top w:val="none"/>
-              <w:left w:val="none"/>
-              <w:bottom w:val="none"/>
-              <w:right w:val="none"/>
-            </w:tcBorders>
-            <w:shd w:fill="auto" w:val="clear"/>
-          </w:tcPr>
-          <w:p>
-            <w:pPr>
-              <w:pStyle w:val="style0"/>
-            </w:pPr>
-            <w:hyperlink r:id="rId6">
-              <w:r>
-                <w:rPr>
-                  <w:rStyle w:val="style59"/>
-                  <w:rStyle w:val="style35"/>
-                </w:rPr>
-                <w:t>http://maps.google.com</w:t>
-              </w:r>
-              <w:r>
-                <w:rPr>
-                  <w:rStyle w:val="style35"/>
-                </w:rPr>
-                <w:t xml:space="preserve"> </w:t>
-              </w:r>
-            </w:hyperlink>
-          </w:p>
-        </w:tc>
-      </w:tr>
-    </w:tbl>
-    <w:p>
-      <w:pPr>
-        <w:pStyle w:val="style74"/>
-        <w:numPr>
-          <w:ilvl w:val="0"/>
-          <w:numId w:val="1"/>
-        </w:numPr>
-      </w:pPr>
-      <w:r>
-        <w:rPr/>
-        <w:t>Footnotes (Heading 1)</w:t>
-      </w:r>
-    </w:p>
-    <w:p>
-      <w:pPr>
-        <w:pStyle w:val="style0"/>
-      </w:pPr>
-      <w:r>
-        <w:rPr/>
-        <w:t>This sentence has an accompanying footnote.</w:t>
-      </w:r>
-      <w:r>
-        <w:rPr>
-          <w:rStyle w:val="style57"/>
-        </w:rPr>
-        <w:footnoteReference w:id="2"/>
-      </w:r>
-      <w:r>
-        <w:rPr/>
-        <w:t xml:space="preserve"> And another one </w:t>
-      </w:r>
-      <w:r>
-        <w:rPr>
-          <w:rStyle w:val="style57"/>
-        </w:rPr>
-        <w:footnoteReference w:id="3"/>
-      </w:r>
-      <w:r>
-        <w:rPr/>
-        <w:t>.</w:t>
-      </w:r>
-    </w:p>
-    <w:p>
-      <w:pPr>
-        <w:pStyle w:val="style74"/>
-        <w:numPr>
-          <w:ilvl w:val="0"/>
-          <w:numId w:val="1"/>
-        </w:numPr>
-      </w:pPr>
-      <w:r>
-        <w:rPr/>
-        <w:t>An Image</w:t>
-      </w:r>
-    </w:p>
-    <w:p>
-      <w:pPr>
-        <w:pStyle w:val="style103"/>
-      </w:pPr>
-      <w:r>
-        <w:rPr/>
-        <w:t xml:space="preserve"> </w:t>
-        <w:drawing>
-          <wp:anchor allowOverlap="1" behindDoc="0" distB="0" distL="0" distR="0" distT="0" layoutInCell="1" locked="0" relativeHeight="0" simplePos="0">
-            <wp:simplePos x="0" y="0"/>
-            <wp:positionH relativeFrom="column">
-              <wp:posOffset>2094865</wp:posOffset>
-            </wp:positionH>
-            <wp:positionV relativeFrom="paragraph">
-              <wp:posOffset>0</wp:posOffset>
-            </wp:positionV>
-            <wp:extent cx="203835" cy="203835"/>
-            <wp:effectExtent b="0" l="0" r="0" t="0"/>
-            <wp:wrapSquare wrapText="largest"/>
-            <wp:docPr descr="" id="0" name="Picture"/>
-            <wp:cNvGraphicFramePr>
-              <a:graphicFrameLocks xmlns:a="http://schemas.openxmlformats.org/drawingml/2006/main" noChangeAspect="1"/>
-            </wp:cNvGraphicFramePr>
-            <a:graphic xmlns:a="http://schemas.openxmlformats.org/drawingml/2006/main">
-              <a:graphicData uri="http://schemas.openxmlformats.org/drawingml/2006/picture">
-                <pic:pic xmlns:pic="http://schemas.openxmlformats.org/drawingml/2006/picture">
-                  <pic:nvPicPr>
-                    <pic:cNvPr descr="" id="0" name="Picture"/>
-                    <pic:cNvPicPr>
-                      <a:picLocks noChangeArrowheads="1" noChangeAspect="1"/>
-                    </pic:cNvPicPr>
-                  </pic:nvPicPr>
-                  <pic:blipFill>
-                    <a:blip r:embed="rId7"/>
-                    <a:srcRect/>
-                    <a:stretch>
-                      <a:fillRect/>
-                    </a:stretch>
-                  </pic:blipFill>
-                  <pic:spPr bwMode="auto">
-                    <a:xfrm>
-                      <a:off x="0" y="0"/>
-                      <a:ext cx="203835" cy="203835"/>
-                    </a:xfrm>
-                    <a:prstGeom prst="rect">
-                      <a:avLst/>
-                    </a:prstGeom>
-                    <a:noFill/>
-                    <a:ln w="9525">
-                      <a:noFill/>
-                      <a:miter lim="800000"/>
-                      <a:headEnd/>
-                      <a:tailEnd/>
-                    </a:ln>
-                  </pic:spPr>
-                </pic:pic>
-              </a:graphicData>
-            </a:graphic>
-          </wp:anchor>
-        </w:drawing>
-      </w:r>
-    </w:p>
-    <w:p>
-      <w:pPr>
-        <w:pStyle w:val="style74"/>
-        <w:numPr>
-          <w:ilvl w:val="0"/>
-          <w:numId w:val="1"/>
-        </w:numPr>
-      </w:pPr>
-      <w:r>
-        <w:rPr/>
-        <w:t>A Figure</w:t>
-      </w:r>
-    </w:p>
-    <w:p>
-      <w:pPr>
-        <w:pStyle w:val="style0"/>
-      </w:pPr>
-      <w:r>
-        <w:rPr/>
-        <w:t xml:space="preserve"> </w:t>
-      </w:r>
-    </w:p>
-    <w:p>
-      <w:pPr>
-        <w:pStyle w:val="style103"/>
-        <w:spacing w:after="120" w:before="240"/>
-        <w:ind w:hanging="0" w:left="0" w:right="0"/>
-        <w:contextualSpacing w:val="false"/>
-        <w:jc w:val="center"/>
-      </w:pPr>
-      <w:r>
-        <w:rPr/>
-        <w:t xml:space="preserve"> </w:t>
-        <w:drawing>
-          <wp:anchor allowOverlap="1" behindDoc="0" distB="0" distL="0" distR="0" distT="0" layoutInCell="1" locked="0" relativeHeight="2" simplePos="0">
-            <wp:simplePos x="0" y="0"/>
-            <wp:positionH relativeFrom="column">
-              <wp:posOffset>1697990</wp:posOffset>
-            </wp:positionH>
-            <wp:positionV relativeFrom="paragraph">
-              <wp:posOffset>0</wp:posOffset>
-            </wp:positionV>
-            <wp:extent cx="203835" cy="203835"/>
-            <wp:effectExtent b="0" l="0" r="0" t="0"/>
-            <wp:wrapSquare wrapText="largest"/>
-            <wp:docPr descr="" id="1" name="Picture"/>
-            <wp:cNvGraphicFramePr>
-              <a:graphicFrameLocks xmlns:a="http://schemas.openxmlformats.org/drawingml/2006/main" noChangeAspect="1"/>
-            </wp:cNvGraphicFramePr>
-            <a:graphic xmlns:a="http://schemas.openxmlformats.org/drawingml/2006/main">
-              <a:graphicData uri="http://schemas.openxmlformats.org/drawingml/2006/picture">
-                <pic:pic xmlns:pic="http://schemas.openxmlformats.org/drawingml/2006/picture">
-                  <pic:nvPicPr>
-                    <pic:cNvPr descr="" id="1" name="Picture"/>
-                    <pic:cNvPicPr>
-                      <a:picLocks noChangeArrowheads="1" noChangeAspect="1"/>
-                    </pic:cNvPicPr>
-                  </pic:nvPicPr>
-                  <pic:blipFill>
-                    <a:blip r:embed="rId8"/>
-                    <a:srcRect/>
-                    <a:stretch>
-                      <a:fillRect/>
-                    </a:stretch>
-                  </pic:blipFill>
-                  <pic:spPr bwMode="auto">
-                    <a:xfrm>
-                      <a:off x="0" y="0"/>
-                      <a:ext cx="203835" cy="203835"/>
-                    </a:xfrm>
-                    <a:prstGeom prst="rect">
-                      <a:avLst/>
-                    </a:prstGeom>
-                    <a:noFill/>
-                    <a:ln w="9525">
-                      <a:noFill/>
-                      <a:miter lim="800000"/>
-                      <a:headEnd/>
-                      <a:tailEnd/>
-                    </a:ln>
-                  </pic:spPr>
-                </pic:pic>
-              </a:graphicData>
-            </a:graphic>
-          </wp:anchor>
-        </w:drawing>
-      </w:r>
-    </w:p>
-    <w:p>
-      <w:pPr>
-        <w:pStyle w:val="style102"/>
-        <w:keepLines/>
-        <w:spacing w:after="240" w:before="120" w:line="220" w:lineRule="atLeast"/>
-        <w:ind w:hanging="0" w:left="0" w:right="0"/>
-        <w:contextualSpacing w:val="false"/>
-        <w:jc w:val="center"/>
-      </w:pPr>
-      <w:r>
-        <w:rPr>
-          <w:rStyle w:val="style58"/>
-        </w:rPr>
-        <w:t>Figure 1</w:t>
-      </w:r>
-      <w:r>
-        <w:rPr/>
-        <w:t>Testing a Figure</w:t>
-      </w:r>
-    </w:p>
-    <w:p>
-      <w:pPr>
-        <w:pStyle w:val="style74"/>
-        <w:numPr>
-          <w:ilvl w:val="0"/>
-          <w:numId w:val="1"/>
-        </w:numPr>
-      </w:pPr>
-      <w:r>
-        <w:rPr/>
-        <w:t>Citations</w:t>
-      </w:r>
-    </w:p>
-    <w:p>
-      <w:pPr>
-        <w:pStyle w:val="style0"/>
-      </w:pPr>
-      <w:r>
-        <w:rPr/>
-        <w:t xml:space="preserve">a first citation </w:t>
-      </w:r>
-      <w:r>
-        <w:rPr/>
-        <w:t>Bibliography entry</w:t>
-      </w:r>
-      <w:r>
-        <w:rPr/>
-        <w:t xml:space="preserve"> and a second one </w:t>
-      </w:r>
-      <w:r>
-        <w:rPr/>
-        <w:t>Bibliography entry</w:t>
-      </w:r>
-    </w:p>
-    <w:p>
-      <w:pPr>
-        <w:sectPr>
-          <w:footnotePr>
-            <w:numFmt w:val="decimal"/>
-          </w:footnotePr>
-          <w:type w:val="nextPage"/>
-          <w:pgSz w:h="16838" w:w="11906"/>
-          <w:pgMar w:bottom="2948" w:footer="0" w:gutter="0" w:header="0" w:left="2494" w:right="2494" w:top="2948"/>
-          <w:pgNumType w:fmt="decimal"/>
-          <w:formProt w:val="false"/>
-          <w:textDirection w:val="lrTb"/>
-          <w:docGrid w:charSpace="0" w:linePitch="272" w:type="default"/>
-        </w:sectPr>
-      </w:pPr>
-    </w:p>
-    <w:p>
-      <w:pPr>
-        <w:pStyle w:val="style0"/>
-      </w:pPr>
-      <w:r>
-        <w:rPr/>
-        <w:t>References</w:t>
-      </w:r>
-    </w:p>
-    <w:p>
-      <w:pPr>
-        <w:sectPr>
-          <w:footnotePr>
-            <w:numFmt w:val="decimal"/>
-          </w:footnotePr>
-          <w:type w:val="continuous"/>
-          <w:pgSz w:h="16838" w:w="11906"/>
-          <w:pgMar w:bottom="2948" w:footer="0" w:gutter="0" w:header="0" w:left="2494" w:right="2494" w:top="2948"/>
-          <w:formProt w:val="false"/>
-          <w:textDirection w:val="lrTb"/>
-          <w:docGrid w:charSpace="0" w:linePitch="272" w:type="default"/>
-        </w:sectPr>
-      </w:pPr>
-    </w:p>
-    <w:sectPr>
-      <w:footnotePr>
-        <w:numFmt w:val="decimal"/>
-      </w:footnotePr>
-      <w:type w:val="continuous"/>
-      <w:pgSz w:h="16838" w:w="11906"/>
-      <w:pgMar w:bottom="2948" w:footer="0" w:gutter="0" w:header="0" w:left="2494" w:right="2494" w:top="2948"/>
-      <w:pgNumType w:fmt="decimal"/>
-      <w:formProt w:val="false"/>
-      <w:textDirection w:val="lrTb"/>
-      <w:docGrid w:charSpace="0" w:linePitch="272" w:type="default"/>
-    </w:sectPr>
-  </w:body>
-</w:document>
+<!--generated from LTXML-->
+<office:document-content xmlns:office="urn:oasis:names:tc:opendocument:xmlns:office:1.0" xmlns:ltx="http://dlmf.nist.gov/LaTeXML" xmlns:xlink="http://www.w3.org/1999/xlink" xmlns:style="urn:oasis:names:tc:opendocument:xmlns:style:1.0" xmlns:text="urn:oasis:names:tc:opendocument:xmlns:text:1.0" xmlns:table="urn:oasis:names:tc:opendocument:xmlns:table:1.0" xmlns:draw="urn:oasis:names:tc:opendocument:xmlns:drawing:1.0" xmlns:svg="urn:oasis:names:tc:opendocument:xmlns:svg-compatible:1.0" xmlns:fo="urn:oasis:names:tc:opendocument:xmlns:xsl-fo-compatible:1.0" xmlns:m="http://www.w3.org/1998/Math/MathML" office:version="1.2">
+  <office:scripts/>
+  <office:body>
+    <office:text>
+      <text:sequence-decls/>
+      <text:p text:style-name="title">A Test for ODT generation in LaTeXML</text:p>
+      <text:p text:style-name="author">
+        Michael Kohlhase
+        <text:line-break/>
+        Jacobs University
+        <text:line-break/>
+        <text:a xlink:type="simple" xlink:href="m.kohlhase@jacobs-university.de">
+          <text:span text:style-name="typewriter">m.kohlhase@jacobs-university.de</text:span>
+        </text:a>
+      </text:p>
+      <text:p text:style-name="address">April 4, 2013</text:p>
+      <text:h text:outline-level="1">Purpose (Heading 1)</text:h>
+      <text:p>The following sections illustrate various possibilities in ODF Text.</text:p>
+      <text:h text:outline-level="2">A simple series of paragraphs (Heading 2)</text:h>
+      <text:p>This section contains a series of paragraphs.</text:p>
+      <text:p>This is a second paragraph.</text:p>
+      <text:p>And a third paragraph.</text:p>
+      <text:h text:outline-level="2">A section with lists (Heading 2)</text:h>
+      <text:p>Elements to illustrate:</text:p>
+      <text:list text:style-name="WW8Num13">
+        <text:list-item>
+          <text:p>hyperlinks
+</text:p>
+        </text:list-item>
+        <text:list-item>
+          <text:p>italics and bold text</text:p>
+        </text:list-item>
+        <text:list-item>
+          <text:p>lists (ordered and unordered)</text:p>
+        </text:list-item>
+      </text:list>
+      <text:p>How to figure out ODF</text:p>
+      <text:list text:style-name="WW8Num16">
+        <text:list-item>
+          <text:p>work out the content.xml tags</text:p>
+        </text:list-item>
+        <text:list-item>
+          <text:p>work styles into the mix</text:p>
+        </text:list-item>
+        <text:list-item>
+          <text:p>figure out how to apply what we learned to spreadsheets and presentations</text:p>
+        </text:list-item>
+      </text:list>
+      <text:p>
+        The URL for Flickr is 
+        <text:a xlink:type="simple" xlink:href="http://www.flickr.com">
+          <text:span text:style-name="typewriter">http://www.flickr.com</text:span>
+        </text:a>
+        .  The API page is 
+        <text:a xlink:type="simple" xlink:href="http://www.flickr.com/services/api/">
+          <text:span text:style-name="typewriter">http://www.flickr.com/services/api/</text:span>
+        </text:a>
+      </text:p>
+      <text:h text:outline-level="1">A Table (Heading 1)</text:h>
+      <table:table>
+        <table:table-column table:number-columns-repeated="3"/>
+        <table:table-row>
+          <table:table-cell>
+            <text:p>Website</text:p>
+          </table:table-cell>
+          <table:table-cell>
+            <text:p>Description</text:p>
+          </table:table-cell>
+          <table:table-cell>
+            <text:p>URL</text:p>
+          </table:table-cell>
+        </table:table-row>
+        <table:table-row>
+          <table:table-cell>
+            <text:p>Flickr</text:p>
+          </table:table-cell>
+          <table:table-cell>
+            <text:p>A social photo sharing site</text:p>
+          </table:table-cell>
+          <table:table-cell>
+            <text:p>
+              <text:a xlink:type="simple" xlink:href="http://www.flickr.com">
+                <text:span text:style-name="typewriter">http://www.flickr.com</text:span>
+              </text:a>
+            </text:p>
+          </table:table-cell>
+        </table:table-row>
+        <table:table-row>
+          <table:table-cell>
+            <text:p>Google Maps</text:p>
+          </table:table-cell>
+          <table:table-cell>
+            <text:p>An online map</text:p>
+          </table:table-cell>
+          <table:table-cell>
+            <text:p>
+              <text:a xlink:type="simple" xlink:href="http://maps.google.com">
+                <text:span text:style-name="typewriter">http://maps.google.com</text:span>
+              </text:a>
+            </text:p>
+          </table:table-cell>
+        </table:table-row>
+      </table:table>
+      <text:h text:outline-level="1">Footnotes (Heading 1)</text:h>
+      <text:p>
+        This sentence has an accompanying footnote.
+        <text:note note-class="footnote">
+          <text:note-citation>1</text:note-citation>
+          <text:note-body>
+            <text:p text:style-name="Footnote">You are reading a footnote.</text:p>
+          </text:note-body>
+        </text:note>
+           And
+another one 
+        <text:note note-class="footnote">
+          <text:note-citation>2</text:note-citation>
+          <text:note-body>
+            <text:p text:style-name="Footnote">another footnote</text:p>
+          </text:note-body>
+        </text:note>
+        .
+      </text:p>
+      <text:h text:outline-level="1">An Image</text:h>
+      <text:p text:style-name="image">
+        <draw:frame draw:style-name="Graphics" draw:name="graphics1" text:anchor-type="paragraph" draw:z-index="0">
+          <draw:image xlink:href="Pictures/campanile_fog.jpg" xlink:type="simple" xlink:show="embed" xlink:actuate="onLoad"/>
+        </draw:frame>
+      </text:p>
+      <text:h text:outline-level="1">A Figure</text:h>
+      <text:p>
+        <draw:frame draw:style-name="Graphics" draw:name="graphics1" text:anchor-type="paragraph" draw:z-index="0" svg:width="10cm" svg:height="10cm">
+          <draw:text-box>
+            <text:p text:style-name="image">
+              <draw:frame draw:style-name="Graphics" draw:name="graphics1" text:anchor-type="paragraph" draw:z-index="0">
+                <draw:image xlink:href="Pictures/campanile_fog.jpg" xlink:type="simple" xlink:show="embed" xlink:actuate="onLoad"/>
+              </draw:frame>
+            </text:p>
+            <text:p text:style-name="figurecaption">
+              <text:span text:style-name="boldtext">Figure 1</text:span>
+              Testing a Figure
+            </text:p>
+          </draw:text-box>
+        </draw:frame>
+      </text:p>
+      <text:h text:outline-level="1">Citations</text:h>
+      <text:p>a first citation  and a second one </text:p>
+      <text:h text:outline-level="1">Some Math</text:h>
+      <text:p>some inline math:  and an equation</text:p>
+      <text:bibliography text:protected="true" name="Rererences1">
+        <text:index-body>
+          <text:index-title>
+            <text:p>References</text:p>
+          </text:index-title>
+        </text:index-body>
+      </text:bibliography>
+    </office:text>
+  </office:body>
+</office:document-content>
 </file>
 
 <file path=word/footnotes.xml><?xml version="1.0" encoding="utf-8"?>

</xml_diff>